<commit_message>
changed the dbinitializer so it makes 1 admin
</commit_message>
<xml_diff>
--- a/Documenten/Documentatie/CCSB_PVE_v1.2.docx
+++ b/Documenten/Documentatie/CCSB_PVE_v1.2.docx
@@ -55,7 +55,7 @@
                         <w:txbxContent>
                           <w:p>
                             <w:pPr>
-                              <w:pStyle w:val="Titel"/>
+                              <w:pStyle w:val="Title"/>
                               <w:rPr>
                                 <w:sz w:val="72"/>
                                 <w:szCs w:val="72"/>
@@ -127,7 +127,7 @@
                   <w:txbxContent>
                     <w:p>
                       <w:pPr>
-                        <w:pStyle w:val="Titel"/>
+                        <w:pStyle w:val="Title"/>
                         <w:rPr>
                           <w:sz w:val="72"/>
                           <w:szCs w:val="72"/>
@@ -505,12 +505,12 @@
       <w:sdtContent>
         <w:p>
           <w:pPr>
-            <w:pStyle w:val="Kopvaninhoudsopgave"/>
+            <w:pStyle w:val="TOCHeading"/>
           </w:pPr>
         </w:p>
         <w:p>
           <w:pPr>
-            <w:pStyle w:val="Kopvaninhoudsopgave"/>
+            <w:pStyle w:val="TOCHeading"/>
             <w:rPr>
               <w:b/>
               <w:bCs/>
@@ -532,7 +532,7 @@
         </w:p>
         <w:p>
           <w:pPr>
-            <w:pStyle w:val="Inhopg1"/>
+            <w:pStyle w:val="TOC1"/>
             <w:tabs>
               <w:tab w:val="right" w:leader="dot" w:pos="9016"/>
             </w:tabs>
@@ -551,7 +551,7 @@
           <w:r>
             <w:fldChar w:fldCharType="separate"/>
           </w:r>
-          <w:hyperlink w:anchor="_Toc84321244" w:history="1">
+          <w:hyperlink w:anchor="_Toc89000380" w:history="1">
             <w:r>
               <w:rPr>
                 <w:rStyle w:val="Hyperlink"/>
@@ -559,7 +559,7 @@
                 <w:bCs/>
                 <w:noProof/>
               </w:rPr>
-              <w:t>Aanleiding</w:t>
+              <w:t>Voorwoord</w:t>
             </w:r>
             <w:r>
               <w:rPr>
@@ -580,7 +580,7 @@
                 <w:noProof/>
                 <w:webHidden/>
               </w:rPr>
-              <w:instrText xml:space="preserve"> PAGEREF _Toc84321244 \h </w:instrText>
+              <w:instrText xml:space="preserve"> PAGEREF _Toc89000380 \h </w:instrText>
             </w:r>
             <w:r>
               <w:rPr>
@@ -613,7 +613,7 @@
         </w:p>
         <w:p>
           <w:pPr>
-            <w:pStyle w:val="Inhopg1"/>
+            <w:pStyle w:val="TOC1"/>
             <w:tabs>
               <w:tab w:val="right" w:leader="dot" w:pos="9016"/>
             </w:tabs>
@@ -623,7 +623,7 @@
               <w:lang w:val="en-US"/>
             </w:rPr>
           </w:pPr>
-          <w:hyperlink w:anchor="_Toc84321245" w:history="1">
+          <w:hyperlink w:anchor="_Toc89000381" w:history="1">
             <w:r>
               <w:rPr>
                 <w:rStyle w:val="Hyperlink"/>
@@ -652,7 +652,7 @@
                 <w:noProof/>
                 <w:webHidden/>
               </w:rPr>
-              <w:instrText xml:space="preserve"> PAGEREF _Toc84321245 \h </w:instrText>
+              <w:instrText xml:space="preserve"> PAGEREF _Toc89000381 \h </w:instrText>
             </w:r>
             <w:r>
               <w:rPr>
@@ -685,7 +685,7 @@
         </w:p>
         <w:p>
           <w:pPr>
-            <w:pStyle w:val="Inhopg1"/>
+            <w:pStyle w:val="TOC1"/>
             <w:tabs>
               <w:tab w:val="right" w:leader="dot" w:pos="9016"/>
             </w:tabs>
@@ -695,7 +695,7 @@
               <w:lang w:val="en-US"/>
             </w:rPr>
           </w:pPr>
-          <w:hyperlink w:anchor="_Toc84321246" w:history="1">
+          <w:hyperlink w:anchor="_Toc89000382" w:history="1">
             <w:r>
               <w:rPr>
                 <w:rStyle w:val="Hyperlink"/>
@@ -724,7 +724,7 @@
                 <w:noProof/>
                 <w:webHidden/>
               </w:rPr>
-              <w:instrText xml:space="preserve"> PAGEREF _Toc84321246 \h </w:instrText>
+              <w:instrText xml:space="preserve"> PAGEREF _Toc89000382 \h </w:instrText>
             </w:r>
             <w:r>
               <w:rPr>
@@ -757,7 +757,7 @@
         </w:p>
         <w:p>
           <w:pPr>
-            <w:pStyle w:val="Inhopg1"/>
+            <w:pStyle w:val="TOC1"/>
             <w:tabs>
               <w:tab w:val="right" w:leader="dot" w:pos="9016"/>
             </w:tabs>
@@ -767,7 +767,7 @@
               <w:lang w:val="en-US"/>
             </w:rPr>
           </w:pPr>
-          <w:hyperlink w:anchor="_Toc84321247" w:history="1">
+          <w:hyperlink w:anchor="_Toc89000383" w:history="1">
             <w:r>
               <w:rPr>
                 <w:rStyle w:val="Hyperlink"/>
@@ -796,7 +796,7 @@
                 <w:noProof/>
                 <w:webHidden/>
               </w:rPr>
-              <w:instrText xml:space="preserve"> PAGEREF _Toc84321247 \h </w:instrText>
+              <w:instrText xml:space="preserve"> PAGEREF _Toc89000383 \h </w:instrText>
             </w:r>
             <w:r>
               <w:rPr>
@@ -829,7 +829,7 @@
         </w:p>
         <w:p>
           <w:pPr>
-            <w:pStyle w:val="Inhopg1"/>
+            <w:pStyle w:val="TOC1"/>
             <w:tabs>
               <w:tab w:val="right" w:leader="dot" w:pos="9016"/>
             </w:tabs>
@@ -839,7 +839,7 @@
               <w:lang w:val="en-US"/>
             </w:rPr>
           </w:pPr>
-          <w:hyperlink w:anchor="_Toc84321248" w:history="1">
+          <w:hyperlink w:anchor="_Toc89000384" w:history="1">
             <w:r>
               <w:rPr>
                 <w:rStyle w:val="Hyperlink"/>
@@ -868,7 +868,7 @@
                 <w:noProof/>
                 <w:webHidden/>
               </w:rPr>
-              <w:instrText xml:space="preserve"> PAGEREF _Toc84321248 \h </w:instrText>
+              <w:instrText xml:space="preserve"> PAGEREF _Toc89000384 \h </w:instrText>
             </w:r>
             <w:r>
               <w:rPr>
@@ -901,7 +901,7 @@
         </w:p>
         <w:p>
           <w:pPr>
-            <w:pStyle w:val="Inhopg2"/>
+            <w:pStyle w:val="TOC2"/>
             <w:tabs>
               <w:tab w:val="right" w:leader="dot" w:pos="9016"/>
             </w:tabs>
@@ -911,7 +911,7 @@
               <w:lang w:val="en-US"/>
             </w:rPr>
           </w:pPr>
-          <w:hyperlink w:anchor="_Toc84321249" w:history="1">
+          <w:hyperlink w:anchor="_Toc89000385" w:history="1">
             <w:r>
               <w:rPr>
                 <w:rStyle w:val="Hyperlink"/>
@@ -938,7 +938,7 @@
                 <w:noProof/>
                 <w:webHidden/>
               </w:rPr>
-              <w:instrText xml:space="preserve"> PAGEREF _Toc84321249 \h </w:instrText>
+              <w:instrText xml:space="preserve"> PAGEREF _Toc89000385 \h </w:instrText>
             </w:r>
             <w:r>
               <w:rPr>
@@ -971,7 +971,7 @@
         </w:p>
         <w:p>
           <w:pPr>
-            <w:pStyle w:val="Inhopg2"/>
+            <w:pStyle w:val="TOC2"/>
             <w:tabs>
               <w:tab w:val="right" w:leader="dot" w:pos="9016"/>
             </w:tabs>
@@ -981,7 +981,7 @@
               <w:lang w:val="en-US"/>
             </w:rPr>
           </w:pPr>
-          <w:hyperlink w:anchor="_Toc84321250" w:history="1">
+          <w:hyperlink w:anchor="_Toc89000386" w:history="1">
             <w:r>
               <w:rPr>
                 <w:rStyle w:val="Hyperlink"/>
@@ -1008,7 +1008,7 @@
                 <w:noProof/>
                 <w:webHidden/>
               </w:rPr>
-              <w:instrText xml:space="preserve"> PAGEREF _Toc84321250 \h </w:instrText>
+              <w:instrText xml:space="preserve"> PAGEREF _Toc89000386 \h </w:instrText>
             </w:r>
             <w:r>
               <w:rPr>
@@ -1041,7 +1041,7 @@
         </w:p>
         <w:p>
           <w:pPr>
-            <w:pStyle w:val="Inhopg1"/>
+            <w:pStyle w:val="TOC1"/>
             <w:tabs>
               <w:tab w:val="right" w:leader="dot" w:pos="9016"/>
             </w:tabs>
@@ -1051,7 +1051,7 @@
               <w:lang w:val="en-US"/>
             </w:rPr>
           </w:pPr>
-          <w:hyperlink w:anchor="_Toc84321251" w:history="1">
+          <w:hyperlink w:anchor="_Toc89000387" w:history="1">
             <w:r>
               <w:rPr>
                 <w:rStyle w:val="Hyperlink"/>
@@ -1080,7 +1080,7 @@
                 <w:noProof/>
                 <w:webHidden/>
               </w:rPr>
-              <w:instrText xml:space="preserve"> PAGEREF _Toc84321251 \h </w:instrText>
+              <w:instrText xml:space="preserve"> PAGEREF _Toc89000387 \h </w:instrText>
             </w:r>
             <w:r>
               <w:rPr>
@@ -1146,7 +1146,7 @@
     </w:p>
     <w:p>
       <w:pPr>
-        <w:pStyle w:val="Kop1"/>
+        <w:pStyle w:val="Heading1"/>
         <w:rPr>
           <w:b/>
           <w:bCs/>
@@ -1155,6 +1155,7 @@
           <w:szCs w:val="56"/>
         </w:rPr>
       </w:pPr>
+      <w:bookmarkStart w:id="0" w:name="_Toc89000380"/>
       <w:r>
         <w:rPr>
           <w:b/>
@@ -1166,24 +1167,50 @@
         <w:lastRenderedPageBreak/>
         <w:t>Voorwoord</w:t>
       </w:r>
-    </w:p>
-    <w:p>
-      <w:r>
-        <w:t>Carlo van der Stal is de eigenaar van een camper- en caravanstalling in Bentelo.</w:t>
-      </w:r>
-      <w:r>
-        <w:t xml:space="preserve"> Omdat de bussiness voor Carlo een nevenfunctie en niet altijd bereikbaar is heeft hij besloten een website te laten bouwen. Hij wil een agenda op zijn website zodat klanten hun afspraken kunnen zien en plannen. En zodat hij makkelijk overzicht heeft over alle afspraken en makkelijk via hier afspraken en dagen kan cancellen.  </w:t>
-      </w:r>
-    </w:p>
-    <w:p/>
-    <w:p>
-      <w:r>
-        <w:br w:type="page"/>
-      </w:r>
-    </w:p>
-    <w:p>
-      <w:pPr>
-        <w:pStyle w:val="Kop1"/>
+      <w:bookmarkEnd w:id="0"/>
+    </w:p>
+    <w:p>
+      <w:pPr>
+        <w:rPr>
+          <w:rFonts w:asciiTheme="majorHAnsi" w:hAnsiTheme="majorHAnsi" w:cstheme="majorHAnsi"/>
+        </w:rPr>
+      </w:pPr>
+      <w:r>
+        <w:rPr>
+          <w:rFonts w:asciiTheme="majorHAnsi" w:hAnsiTheme="majorHAnsi" w:cstheme="majorHAnsi"/>
+        </w:rPr>
+        <w:t xml:space="preserve">Voor CCSB moeten wij een website bouwen waar klanten zich kunnen aanmelden om hun camper of caravan te kunnen stallen. Tijdens het gesprek gaf de heer Van Der Stal duidelijk aan wat zijn eisen en wensen voor de website zijn. In dit document word de technische kant van de website behandeld. </w:t>
+      </w:r>
+    </w:p>
+    <w:p>
+      <w:pPr>
+        <w:rPr>
+          <w:rFonts w:asciiTheme="majorHAnsi" w:hAnsiTheme="majorHAnsi" w:cstheme="majorHAnsi"/>
+        </w:rPr>
+      </w:pPr>
+      <w:r>
+        <w:rPr>
+          <w:rFonts w:asciiTheme="majorHAnsi" w:hAnsiTheme="majorHAnsi" w:cstheme="majorHAnsi"/>
+        </w:rPr>
+        <w:t xml:space="preserve">CCSB is een nevenfunctie voor de heer Carlo van der Stal. Hij heeft het bedrijf van zijn vader overgenomen en van de stallen een stalling gemaakt voor het stallen van campers en caravans. Omdat het een nevenfunctie is is Carlo niet altijd bereikbaar. </w:t>
+      </w:r>
+      <w:r>
+        <w:rPr>
+          <w:rFonts w:asciiTheme="majorHAnsi" w:hAnsiTheme="majorHAnsi" w:cstheme="majorHAnsi"/>
+        </w:rPr>
+        <w:t>Daarom heeft hij besloten een programmeur team in te huren om een website te laten maken voor zijn bedrijf.</w:t>
+      </w:r>
+    </w:p>
+    <w:p>
+      <w:pPr>
+        <w:rPr>
+          <w:rFonts w:asciiTheme="majorHAnsi" w:hAnsiTheme="majorHAnsi" w:cstheme="majorHAnsi"/>
+        </w:rPr>
+      </w:pPr>
+      <w:bookmarkStart w:id="1" w:name="_Toc89000381"/>
+    </w:p>
+    <w:p>
+      <w:pPr>
         <w:rPr>
           <w:b/>
           <w:bCs/>
@@ -1192,8 +1219,9 @@
           <w:szCs w:val="56"/>
         </w:rPr>
       </w:pPr>
-      <w:bookmarkStart w:id="0" w:name="_Toc84321245"/>
-      <w:r>
+    </w:p>
+    <w:p>
+      <w:pPr>
         <w:rPr>
           <w:b/>
           <w:bCs/>
@@ -1201,14 +1229,130 @@
           <w:sz w:val="56"/>
           <w:szCs w:val="56"/>
         </w:rPr>
+      </w:pPr>
+    </w:p>
+    <w:p>
+      <w:pPr>
+        <w:rPr>
+          <w:b/>
+          <w:bCs/>
+          <w:color w:val="00B0F0"/>
+          <w:sz w:val="56"/>
+          <w:szCs w:val="56"/>
+        </w:rPr>
+      </w:pPr>
+    </w:p>
+    <w:p>
+      <w:pPr>
+        <w:rPr>
+          <w:b/>
+          <w:bCs/>
+          <w:color w:val="00B0F0"/>
+          <w:sz w:val="56"/>
+          <w:szCs w:val="56"/>
+        </w:rPr>
+      </w:pPr>
+    </w:p>
+    <w:p>
+      <w:pPr>
+        <w:rPr>
+          <w:b/>
+          <w:bCs/>
+          <w:color w:val="00B0F0"/>
+          <w:sz w:val="56"/>
+          <w:szCs w:val="56"/>
+        </w:rPr>
+      </w:pPr>
+    </w:p>
+    <w:p>
+      <w:pPr>
+        <w:rPr>
+          <w:b/>
+          <w:bCs/>
+          <w:color w:val="00B0F0"/>
+          <w:sz w:val="56"/>
+          <w:szCs w:val="56"/>
+        </w:rPr>
+      </w:pPr>
+    </w:p>
+    <w:p>
+      <w:pPr>
+        <w:rPr>
+          <w:b/>
+          <w:bCs/>
+          <w:color w:val="00B0F0"/>
+          <w:sz w:val="56"/>
+          <w:szCs w:val="56"/>
+        </w:rPr>
+      </w:pPr>
+    </w:p>
+    <w:p>
+      <w:pPr>
+        <w:rPr>
+          <w:b/>
+          <w:bCs/>
+          <w:color w:val="00B0F0"/>
+          <w:sz w:val="56"/>
+          <w:szCs w:val="56"/>
+        </w:rPr>
+      </w:pPr>
+    </w:p>
+    <w:p>
+      <w:pPr>
+        <w:rPr>
+          <w:b/>
+          <w:bCs/>
+          <w:color w:val="00B0F0"/>
+          <w:sz w:val="56"/>
+          <w:szCs w:val="56"/>
+        </w:rPr>
+      </w:pPr>
+    </w:p>
+    <w:p>
+      <w:pPr>
+        <w:rPr>
+          <w:b/>
+          <w:bCs/>
+          <w:color w:val="00B0F0"/>
+          <w:sz w:val="56"/>
+          <w:szCs w:val="56"/>
+        </w:rPr>
+      </w:pPr>
+    </w:p>
+    <w:p>
+      <w:pPr>
+        <w:rPr>
+          <w:b/>
+          <w:bCs/>
+          <w:color w:val="00B0F0"/>
+          <w:sz w:val="56"/>
+          <w:szCs w:val="56"/>
+        </w:rPr>
+      </w:pPr>
+    </w:p>
+    <w:p>
+      <w:pPr>
+        <w:rPr>
+          <w:rFonts w:asciiTheme="majorHAnsi" w:hAnsiTheme="majorHAnsi" w:cstheme="majorHAnsi"/>
+        </w:rPr>
+      </w:pPr>
+      <w:r>
+        <w:rPr>
+          <w:rFonts w:asciiTheme="majorHAnsi" w:hAnsiTheme="majorHAnsi" w:cstheme="majorHAnsi"/>
+          <w:b/>
+          <w:bCs/>
+          <w:color w:val="00B0F0"/>
+          <w:sz w:val="56"/>
+          <w:szCs w:val="56"/>
+        </w:rPr>
         <w:lastRenderedPageBreak/>
         <w:t>Versiebeheer</w:t>
       </w:r>
-      <w:bookmarkEnd w:id="0"/>
+      <w:bookmarkEnd w:id="1"/>
     </w:p>
     <w:tbl>
       <w:tblPr>
-        <w:tblStyle w:val="Tabelraster"/>
+        <w:tblStyle w:val="TableGrid"/>
         <w:tblW w:w="0" w:type="auto"/>
         <w:tblLook w:val="04A0" w:firstRow="1" w:lastRow="0" w:firstColumn="1" w:lastColumn="0" w:noHBand="0" w:noVBand="1"/>
       </w:tblPr>
@@ -1603,10 +1747,7 @@
           </w:tcPr>
           <w:p>
             <w:r>
-              <w:t>V</w:t>
-            </w:r>
-            <w:r>
-              <w:t>oorwoord</w:t>
+              <w:t>Voorwoord</w:t>
             </w:r>
             <w:r>
               <w:t xml:space="preserve"> verandert</w:t>
@@ -1617,7 +1758,7 @@
     </w:tbl>
     <w:p>
       <w:pPr>
-        <w:pStyle w:val="Kop1"/>
+        <w:pStyle w:val="Heading1"/>
         <w:rPr>
           <w:b/>
           <w:bCs/>
@@ -1645,7 +1786,7 @@
     </w:p>
     <w:p>
       <w:pPr>
-        <w:pStyle w:val="Kop1"/>
+        <w:pStyle w:val="Heading1"/>
         <w:rPr>
           <w:b/>
           <w:bCs/>
@@ -1654,7 +1795,7 @@
           <w:szCs w:val="56"/>
         </w:rPr>
       </w:pPr>
-      <w:bookmarkStart w:id="1" w:name="_Toc84321246"/>
+      <w:bookmarkStart w:id="2" w:name="_Toc89000382"/>
       <w:r>
         <w:rPr>
           <w:b/>
@@ -1666,7 +1807,7 @@
         <w:lastRenderedPageBreak/>
         <w:t>Inleiding</w:t>
       </w:r>
-      <w:bookmarkEnd w:id="1"/>
+      <w:bookmarkEnd w:id="2"/>
     </w:p>
     <w:p>
       <w:r>
@@ -1784,7 +1925,7 @@
     </w:p>
     <w:p>
       <w:pPr>
-        <w:pStyle w:val="Kop1"/>
+        <w:pStyle w:val="Heading1"/>
         <w:rPr>
           <w:b/>
           <w:bCs/>
@@ -1793,7 +1934,7 @@
           <w:szCs w:val="56"/>
         </w:rPr>
       </w:pPr>
-      <w:bookmarkStart w:id="2" w:name="_Toc84321247"/>
+      <w:bookmarkStart w:id="3" w:name="_Toc89000383"/>
       <w:r>
         <w:rPr>
           <w:b/>
@@ -1805,7 +1946,7 @@
         <w:lastRenderedPageBreak/>
         <w:t>Functionaliteiten</w:t>
       </w:r>
-      <w:bookmarkEnd w:id="2"/>
+      <w:bookmarkEnd w:id="3"/>
       <w:r>
         <w:rPr>
           <w:b/>
@@ -1837,7 +1978,7 @@
     </w:p>
     <w:p>
       <w:pPr>
-        <w:pStyle w:val="Lijstalinea"/>
+        <w:pStyle w:val="ListParagraph"/>
         <w:numPr>
           <w:ilvl w:val="0"/>
           <w:numId w:val="8"/>
@@ -1858,7 +1999,7 @@
     </w:p>
     <w:p>
       <w:pPr>
-        <w:pStyle w:val="Lijstalinea"/>
+        <w:pStyle w:val="ListParagraph"/>
         <w:numPr>
           <w:ilvl w:val="0"/>
           <w:numId w:val="8"/>
@@ -1879,7 +2020,7 @@
     </w:p>
     <w:p>
       <w:pPr>
-        <w:pStyle w:val="Lijstalinea"/>
+        <w:pStyle w:val="ListParagraph"/>
         <w:numPr>
           <w:ilvl w:val="0"/>
           <w:numId w:val="8"/>
@@ -1891,7 +2032,7 @@
     </w:p>
     <w:p>
       <w:pPr>
-        <w:pStyle w:val="Lijstalinea"/>
+        <w:pStyle w:val="ListParagraph"/>
         <w:numPr>
           <w:ilvl w:val="0"/>
           <w:numId w:val="8"/>
@@ -1903,7 +2044,7 @@
     </w:p>
     <w:p>
       <w:pPr>
-        <w:pStyle w:val="Lijstalinea"/>
+        <w:pStyle w:val="ListParagraph"/>
         <w:numPr>
           <w:ilvl w:val="0"/>
           <w:numId w:val="8"/>
@@ -1924,7 +2065,7 @@
     </w:p>
     <w:p>
       <w:pPr>
-        <w:pStyle w:val="Lijstalinea"/>
+        <w:pStyle w:val="ListParagraph"/>
         <w:numPr>
           <w:ilvl w:val="0"/>
           <w:numId w:val="8"/>
@@ -1936,7 +2077,7 @@
     </w:p>
     <w:p>
       <w:pPr>
-        <w:pStyle w:val="Lijstalinea"/>
+        <w:pStyle w:val="ListParagraph"/>
         <w:numPr>
           <w:ilvl w:val="0"/>
           <w:numId w:val="8"/>
@@ -1957,7 +2098,7 @@
     </w:p>
     <w:p>
       <w:pPr>
-        <w:pStyle w:val="Lijstalinea"/>
+        <w:pStyle w:val="ListParagraph"/>
         <w:numPr>
           <w:ilvl w:val="0"/>
           <w:numId w:val="8"/>
@@ -1969,7 +2110,7 @@
     </w:p>
     <w:p>
       <w:pPr>
-        <w:pStyle w:val="Lijstalinea"/>
+        <w:pStyle w:val="ListParagraph"/>
         <w:numPr>
           <w:ilvl w:val="0"/>
           <w:numId w:val="8"/>
@@ -1984,7 +2125,7 @@
     </w:p>
     <w:p>
       <w:pPr>
-        <w:pStyle w:val="Lijstalinea"/>
+        <w:pStyle w:val="ListParagraph"/>
         <w:numPr>
           <w:ilvl w:val="0"/>
           <w:numId w:val="8"/>
@@ -1996,7 +2137,7 @@
     </w:p>
     <w:p>
       <w:pPr>
-        <w:pStyle w:val="Lijstalinea"/>
+        <w:pStyle w:val="ListParagraph"/>
         <w:numPr>
           <w:ilvl w:val="1"/>
           <w:numId w:val="8"/>
@@ -2011,7 +2152,7 @@
     </w:p>
     <w:p>
       <w:pPr>
-        <w:pStyle w:val="Lijstalinea"/>
+        <w:pStyle w:val="ListParagraph"/>
         <w:numPr>
           <w:ilvl w:val="1"/>
           <w:numId w:val="8"/>
@@ -2026,7 +2167,7 @@
     </w:p>
     <w:p>
       <w:pPr>
-        <w:pStyle w:val="Lijstalinea"/>
+        <w:pStyle w:val="ListParagraph"/>
         <w:numPr>
           <w:ilvl w:val="1"/>
           <w:numId w:val="8"/>
@@ -2041,7 +2182,7 @@
     </w:p>
     <w:p>
       <w:pPr>
-        <w:pStyle w:val="Lijstalinea"/>
+        <w:pStyle w:val="ListParagraph"/>
         <w:numPr>
           <w:ilvl w:val="1"/>
           <w:numId w:val="8"/>
@@ -2074,7 +2215,7 @@
     </w:p>
     <w:p>
       <w:pPr>
-        <w:pStyle w:val="Titel"/>
+        <w:pStyle w:val="Title"/>
         <w:rPr>
           <w:color w:val="00B0F0"/>
         </w:rPr>
@@ -2089,7 +2230,7 @@
     </w:p>
     <w:tbl>
       <w:tblPr>
-        <w:tblStyle w:val="Tabelraster"/>
+        <w:tblStyle w:val="TableGrid"/>
         <w:tblW w:w="8889" w:type="dxa"/>
         <w:tblLook w:val="04A0" w:firstRow="1" w:lastRow="0" w:firstColumn="1" w:lastColumn="0" w:noHBand="0" w:noVBand="1"/>
       </w:tblPr>
@@ -2999,7 +3140,7 @@
     </w:tbl>
     <w:p>
       <w:pPr>
-        <w:pStyle w:val="Kop1"/>
+        <w:pStyle w:val="Heading1"/>
         <w:rPr>
           <w:b/>
           <w:bCs/>
@@ -3033,7 +3174,7 @@
     </w:p>
     <w:p>
       <w:pPr>
-        <w:pStyle w:val="Kop1"/>
+        <w:pStyle w:val="Heading1"/>
         <w:rPr>
           <w:b/>
           <w:bCs/>
@@ -3042,7 +3183,7 @@
           <w:szCs w:val="56"/>
         </w:rPr>
       </w:pPr>
-      <w:bookmarkStart w:id="3" w:name="_Toc84321248"/>
+      <w:bookmarkStart w:id="4" w:name="_Toc89000384"/>
       <w:r>
         <w:rPr>
           <w:b/>
@@ -3054,7 +3195,7 @@
         <w:lastRenderedPageBreak/>
         <w:t>De vormgeving</w:t>
       </w:r>
-      <w:bookmarkEnd w:id="3"/>
+      <w:bookmarkEnd w:id="4"/>
     </w:p>
     <w:p>
       <w:pPr>
@@ -3070,14 +3211,14 @@
     </w:p>
     <w:p>
       <w:pPr>
-        <w:pStyle w:val="Kop2"/>
+        <w:pStyle w:val="Heading2"/>
         <w:rPr>
           <w:color w:val="00B0F0"/>
           <w:sz w:val="36"/>
           <w:szCs w:val="36"/>
         </w:rPr>
       </w:pPr>
-      <w:bookmarkStart w:id="4" w:name="_Toc84321249"/>
+      <w:bookmarkStart w:id="5" w:name="_Toc89000385"/>
       <w:r>
         <w:rPr>
           <w:color w:val="00B0F0"/>
@@ -3086,7 +3227,7 @@
         </w:rPr>
         <w:t>Kleuren</w:t>
       </w:r>
-      <w:bookmarkEnd w:id="4"/>
+      <w:bookmarkEnd w:id="5"/>
     </w:p>
     <w:p>
       <w:pPr>
@@ -3109,14 +3250,14 @@
     </w:p>
     <w:p>
       <w:pPr>
-        <w:pStyle w:val="Kop2"/>
+        <w:pStyle w:val="Heading2"/>
         <w:rPr>
           <w:color w:val="00B0F0"/>
           <w:sz w:val="36"/>
           <w:szCs w:val="36"/>
         </w:rPr>
       </w:pPr>
-      <w:bookmarkStart w:id="5" w:name="_Toc84321250"/>
+      <w:bookmarkStart w:id="6" w:name="_Toc89000386"/>
       <w:r>
         <w:rPr>
           <w:color w:val="00B0F0"/>
@@ -3125,7 +3266,7 @@
         </w:rPr>
         <w:t>Design</w:t>
       </w:r>
-      <w:bookmarkEnd w:id="5"/>
+      <w:bookmarkEnd w:id="6"/>
     </w:p>
     <w:p>
       <w:r>
@@ -3204,7 +3345,7 @@
           <w:szCs w:val="56"/>
         </w:rPr>
       </w:pPr>
-      <w:bookmarkStart w:id="6" w:name="_Toc73610285"/>
+      <w:bookmarkStart w:id="7" w:name="_Toc73610285"/>
       <w:r>
         <w:rPr>
           <w:b/>
@@ -3218,7 +3359,7 @@
     </w:p>
     <w:p>
       <w:pPr>
-        <w:pStyle w:val="Kop1"/>
+        <w:pStyle w:val="Heading1"/>
         <w:rPr>
           <w:b/>
           <w:bCs/>
@@ -3227,7 +3368,7 @@
           <w:szCs w:val="56"/>
         </w:rPr>
       </w:pPr>
-      <w:bookmarkStart w:id="7" w:name="_Toc84321251"/>
+      <w:bookmarkStart w:id="8" w:name="_Toc89000387"/>
       <w:r>
         <w:rPr>
           <w:b/>
@@ -3239,8 +3380,8 @@
         <w:lastRenderedPageBreak/>
         <w:t>Informatie</w:t>
       </w:r>
-      <w:bookmarkEnd w:id="6"/>
       <w:bookmarkEnd w:id="7"/>
+      <w:bookmarkEnd w:id="8"/>
     </w:p>
     <w:p/>
     <w:p>
@@ -3276,7 +3417,7 @@
     </w:p>
     <w:p>
       <w:pPr>
-        <w:pStyle w:val="Lijstalinea"/>
+        <w:pStyle w:val="ListParagraph"/>
         <w:numPr>
           <w:ilvl w:val="0"/>
           <w:numId w:val="7"/>
@@ -3288,7 +3429,7 @@
     </w:p>
     <w:p>
       <w:pPr>
-        <w:pStyle w:val="Lijstalinea"/>
+        <w:pStyle w:val="ListParagraph"/>
         <w:numPr>
           <w:ilvl w:val="0"/>
           <w:numId w:val="7"/>
@@ -3300,7 +3441,7 @@
     </w:p>
     <w:p>
       <w:pPr>
-        <w:pStyle w:val="Lijstalinea"/>
+        <w:pStyle w:val="ListParagraph"/>
         <w:numPr>
           <w:ilvl w:val="0"/>
           <w:numId w:val="7"/>
@@ -3312,7 +3453,7 @@
     </w:p>
     <w:p>
       <w:pPr>
-        <w:pStyle w:val="Lijstalinea"/>
+        <w:pStyle w:val="ListParagraph"/>
         <w:numPr>
           <w:ilvl w:val="0"/>
           <w:numId w:val="7"/>
@@ -3324,7 +3465,7 @@
     </w:p>
     <w:p>
       <w:pPr>
-        <w:pStyle w:val="Lijstalinea"/>
+        <w:pStyle w:val="ListParagraph"/>
         <w:numPr>
           <w:ilvl w:val="0"/>
           <w:numId w:val="7"/>
@@ -3336,7 +3477,7 @@
     </w:p>
     <w:p>
       <w:pPr>
-        <w:pStyle w:val="Lijstalinea"/>
+        <w:pStyle w:val="ListParagraph"/>
         <w:numPr>
           <w:ilvl w:val="0"/>
           <w:numId w:val="7"/>
@@ -3348,7 +3489,7 @@
     </w:p>
     <w:p>
       <w:pPr>
-        <w:pStyle w:val="Lijstalinea"/>
+        <w:pStyle w:val="ListParagraph"/>
         <w:numPr>
           <w:ilvl w:val="0"/>
           <w:numId w:val="7"/>
@@ -3360,7 +3501,7 @@
     </w:p>
     <w:p>
       <w:pPr>
-        <w:pStyle w:val="Lijstalinea"/>
+        <w:pStyle w:val="ListParagraph"/>
         <w:numPr>
           <w:ilvl w:val="0"/>
           <w:numId w:val="7"/>
@@ -3372,7 +3513,7 @@
     </w:p>
     <w:p>
       <w:pPr>
-        <w:pStyle w:val="Lijstalinea"/>
+        <w:pStyle w:val="ListParagraph"/>
         <w:numPr>
           <w:ilvl w:val="0"/>
           <w:numId w:val="7"/>
@@ -3389,7 +3530,7 @@
     </w:p>
     <w:p>
       <w:pPr>
-        <w:pStyle w:val="Lijstalinea"/>
+        <w:pStyle w:val="ListParagraph"/>
         <w:numPr>
           <w:ilvl w:val="0"/>
           <w:numId w:val="7"/>
@@ -3401,7 +3542,7 @@
     </w:p>
     <w:p>
       <w:pPr>
-        <w:pStyle w:val="Lijstalinea"/>
+        <w:pStyle w:val="ListParagraph"/>
         <w:numPr>
           <w:ilvl w:val="0"/>
           <w:numId w:val="7"/>
@@ -3413,7 +3554,7 @@
     </w:p>
     <w:p>
       <w:pPr>
-        <w:pStyle w:val="Lijstalinea"/>
+        <w:pStyle w:val="ListParagraph"/>
         <w:numPr>
           <w:ilvl w:val="0"/>
           <w:numId w:val="7"/>
@@ -3425,7 +3566,7 @@
     </w:p>
     <w:p>
       <w:pPr>
-        <w:pStyle w:val="Lijstalinea"/>
+        <w:pStyle w:val="ListParagraph"/>
         <w:numPr>
           <w:ilvl w:val="0"/>
           <w:numId w:val="7"/>
@@ -3437,7 +3578,7 @@
     </w:p>
     <w:p>
       <w:pPr>
-        <w:pStyle w:val="Lijstalinea"/>
+        <w:pStyle w:val="ListParagraph"/>
         <w:numPr>
           <w:ilvl w:val="0"/>
           <w:numId w:val="7"/>
@@ -3449,7 +3590,7 @@
     </w:p>
     <w:p>
       <w:pPr>
-        <w:pStyle w:val="Lijstalinea"/>
+        <w:pStyle w:val="ListParagraph"/>
         <w:numPr>
           <w:ilvl w:val="0"/>
           <w:numId w:val="7"/>
@@ -3461,7 +3602,7 @@
     </w:p>
     <w:p>
       <w:pPr>
-        <w:pStyle w:val="Kop1"/>
+        <w:pStyle w:val="Heading1"/>
         <w:jc w:val="center"/>
       </w:pPr>
     </w:p>
@@ -3510,7 +3651,7 @@
 <w:ftr xmlns:wpc="http://schemas.microsoft.com/office/word/2010/wordprocessingCanvas" xmlns:cx="http://schemas.microsoft.com/office/drawing/2014/chartex" xmlns:cx1="http://schemas.microsoft.com/office/drawing/2015/9/8/chartex" xmlns:cx2="http://schemas.microsoft.com/office/drawing/2015/10/21/chartex" xmlns:cx3="http://schemas.microsoft.com/office/drawing/2016/5/9/chartex" xmlns:cx4="http://schemas.microsoft.com/office/drawing/2016/5/10/chartex" xmlns:cx5="http://schemas.microsoft.com/office/drawing/2016/5/11/chartex" xmlns:cx6="http://schemas.microsoft.com/office/drawing/2016/5/12/chartex" xmlns:cx7="http://schemas.microsoft.com/office/drawing/2016/5/13/chartex" xmlns:cx8="http://schemas.microsoft.com/office/drawing/2016/5/14/chartex" xmlns:mc="http://schemas.openxmlformats.org/markup-compatibility/2006" xmlns:aink="http://schemas.microsoft.com/office/drawing/2016/ink" xmlns:am3d="http://schemas.microsoft.com/office/drawing/2017/model3d" xmlns:o="urn:schemas-microsoft-com:office:office" xmlns:r="http://schemas.openxmlformats.org/officeDocument/2006/relationships" xmlns:m="http://schemas.openxmlformats.org/officeDocument/2006/math" xmlns:v="urn:schemas-microsoft-com:vml" xmlns:wp14="http://schemas.microsoft.com/office/word/2010/wordprocessingDrawing" xmlns:wp="http://schemas.openxmlformats.org/drawingml/2006/wordprocessingDrawing" xmlns:w10="urn:schemas-microsoft-com:office:word" xmlns:w="http://schemas.openxmlformats.org/wordprocessingml/2006/main" xmlns:w14="http://schemas.microsoft.com/office/word/2010/wordml" xmlns:w15="http://schemas.microsoft.com/office/word/2012/wordml" xmlns:w16cex="http://schemas.microsoft.com/office/word/2018/wordml/cex" xmlns:w16cid="http://schemas.microsoft.com/office/word/2016/wordml/cid" xmlns:w16="http://schemas.microsoft.com/office/word/2018/wordml" xmlns:w16sdtdh="http://schemas.microsoft.com/office/word/2020/wordml/sdtdatahash" xmlns:w16se="http://schemas.microsoft.com/office/word/2015/wordml/symex" xmlns:wpg="http://schemas.microsoft.com/office/word/2010/wordprocessingGroup" xmlns:wpi="http://schemas.microsoft.com/office/word/2010/wordprocessingInk" xmlns:wne="http://schemas.microsoft.com/office/word/2006/wordml" xmlns:wps="http://schemas.microsoft.com/office/word/2010/wordprocessingShape" mc:Ignorable="w14 w15 w16se w16cid w16 w16cex w16sdtdh wp14">
   <w:p>
     <w:pPr>
-      <w:pStyle w:val="Voettekst"/>
+      <w:pStyle w:val="Footer"/>
     </w:pPr>
   </w:p>
 </w:ftr>
@@ -3520,7 +3661,7 @@
 <w:ftr xmlns:wpc="http://schemas.microsoft.com/office/word/2010/wordprocessingCanvas" xmlns:cx="http://schemas.microsoft.com/office/drawing/2014/chartex" xmlns:cx1="http://schemas.microsoft.com/office/drawing/2015/9/8/chartex" xmlns:cx2="http://schemas.microsoft.com/office/drawing/2015/10/21/chartex" xmlns:cx3="http://schemas.microsoft.com/office/drawing/2016/5/9/chartex" xmlns:cx4="http://schemas.microsoft.com/office/drawing/2016/5/10/chartex" xmlns:cx5="http://schemas.microsoft.com/office/drawing/2016/5/11/chartex" xmlns:cx6="http://schemas.microsoft.com/office/drawing/2016/5/12/chartex" xmlns:cx7="http://schemas.microsoft.com/office/drawing/2016/5/13/chartex" xmlns:cx8="http://schemas.microsoft.com/office/drawing/2016/5/14/chartex" xmlns:mc="http://schemas.openxmlformats.org/markup-compatibility/2006" xmlns:aink="http://schemas.microsoft.com/office/drawing/2016/ink" xmlns:am3d="http://schemas.microsoft.com/office/drawing/2017/model3d" xmlns:o="urn:schemas-microsoft-com:office:office" xmlns:r="http://schemas.openxmlformats.org/officeDocument/2006/relationships" xmlns:m="http://schemas.openxmlformats.org/officeDocument/2006/math" xmlns:v="urn:schemas-microsoft-com:vml" xmlns:wp14="http://schemas.microsoft.com/office/word/2010/wordprocessingDrawing" xmlns:wp="http://schemas.openxmlformats.org/drawingml/2006/wordprocessingDrawing" xmlns:w10="urn:schemas-microsoft-com:office:word" xmlns:w="http://schemas.openxmlformats.org/wordprocessingml/2006/main" xmlns:w14="http://schemas.microsoft.com/office/word/2010/wordml" xmlns:w15="http://schemas.microsoft.com/office/word/2012/wordml" xmlns:w16cex="http://schemas.microsoft.com/office/word/2018/wordml/cex" xmlns:w16cid="http://schemas.microsoft.com/office/word/2016/wordml/cid" xmlns:w16="http://schemas.microsoft.com/office/word/2018/wordml" xmlns:w16sdtdh="http://schemas.microsoft.com/office/word/2020/wordml/sdtdatahash" xmlns:w16se="http://schemas.microsoft.com/office/word/2015/wordml/symex" xmlns:wpg="http://schemas.microsoft.com/office/word/2010/wordprocessingGroup" xmlns:wpi="http://schemas.microsoft.com/office/word/2010/wordprocessingInk" xmlns:wne="http://schemas.microsoft.com/office/word/2006/wordml" xmlns:wps="http://schemas.microsoft.com/office/word/2010/wordprocessingShape" mc:Ignorable="w14 w15 w16se w16cid w16 w16cex w16sdtdh wp14">
   <w:p>
     <w:pPr>
-      <w:pStyle w:val="Voettekst"/>
+      <w:pStyle w:val="Footer"/>
     </w:pPr>
     <w:r>
       <w:t xml:space="preserve"> </w:t>
@@ -3537,7 +3678,7 @@
   </w:p>
   <w:p>
     <w:pPr>
-      <w:pStyle w:val="Voettekst"/>
+      <w:pStyle w:val="Footer"/>
     </w:pPr>
     <w:r>
       <w:t xml:space="preserve">                      </w:t>
@@ -3556,7 +3697,7 @@
 <w:ftr xmlns:wpc="http://schemas.microsoft.com/office/word/2010/wordprocessingCanvas" xmlns:cx="http://schemas.microsoft.com/office/drawing/2014/chartex" xmlns:cx1="http://schemas.microsoft.com/office/drawing/2015/9/8/chartex" xmlns:cx2="http://schemas.microsoft.com/office/drawing/2015/10/21/chartex" xmlns:cx3="http://schemas.microsoft.com/office/drawing/2016/5/9/chartex" xmlns:cx4="http://schemas.microsoft.com/office/drawing/2016/5/10/chartex" xmlns:cx5="http://schemas.microsoft.com/office/drawing/2016/5/11/chartex" xmlns:cx6="http://schemas.microsoft.com/office/drawing/2016/5/12/chartex" xmlns:cx7="http://schemas.microsoft.com/office/drawing/2016/5/13/chartex" xmlns:cx8="http://schemas.microsoft.com/office/drawing/2016/5/14/chartex" xmlns:mc="http://schemas.openxmlformats.org/markup-compatibility/2006" xmlns:aink="http://schemas.microsoft.com/office/drawing/2016/ink" xmlns:am3d="http://schemas.microsoft.com/office/drawing/2017/model3d" xmlns:o="urn:schemas-microsoft-com:office:office" xmlns:r="http://schemas.openxmlformats.org/officeDocument/2006/relationships" xmlns:m="http://schemas.openxmlformats.org/officeDocument/2006/math" xmlns:v="urn:schemas-microsoft-com:vml" xmlns:wp14="http://schemas.microsoft.com/office/word/2010/wordprocessingDrawing" xmlns:wp="http://schemas.openxmlformats.org/drawingml/2006/wordprocessingDrawing" xmlns:w10="urn:schemas-microsoft-com:office:word" xmlns:w="http://schemas.openxmlformats.org/wordprocessingml/2006/main" xmlns:w14="http://schemas.microsoft.com/office/word/2010/wordml" xmlns:w15="http://schemas.microsoft.com/office/word/2012/wordml" xmlns:w16cex="http://schemas.microsoft.com/office/word/2018/wordml/cex" xmlns:w16cid="http://schemas.microsoft.com/office/word/2016/wordml/cid" xmlns:w16="http://schemas.microsoft.com/office/word/2018/wordml" xmlns:w16sdtdh="http://schemas.microsoft.com/office/word/2020/wordml/sdtdatahash" xmlns:w16se="http://schemas.microsoft.com/office/word/2015/wordml/symex" xmlns:wpg="http://schemas.microsoft.com/office/word/2010/wordprocessingGroup" xmlns:wpi="http://schemas.microsoft.com/office/word/2010/wordprocessingInk" xmlns:wne="http://schemas.microsoft.com/office/word/2006/wordml" xmlns:wps="http://schemas.microsoft.com/office/word/2010/wordprocessingShape" mc:Ignorable="w14 w15 w16se w16cid w16 w16cex w16sdtdh wp14">
   <w:p>
     <w:pPr>
-      <w:pStyle w:val="Voettekst"/>
+      <w:pStyle w:val="Footer"/>
     </w:pPr>
   </w:p>
 </w:ftr>
@@ -3591,7 +3732,7 @@
 <w:hdr xmlns:wpc="http://schemas.microsoft.com/office/word/2010/wordprocessingCanvas" xmlns:cx="http://schemas.microsoft.com/office/drawing/2014/chartex" xmlns:cx1="http://schemas.microsoft.com/office/drawing/2015/9/8/chartex" xmlns:cx2="http://schemas.microsoft.com/office/drawing/2015/10/21/chartex" xmlns:cx3="http://schemas.microsoft.com/office/drawing/2016/5/9/chartex" xmlns:cx4="http://schemas.microsoft.com/office/drawing/2016/5/10/chartex" xmlns:cx5="http://schemas.microsoft.com/office/drawing/2016/5/11/chartex" xmlns:cx6="http://schemas.microsoft.com/office/drawing/2016/5/12/chartex" xmlns:cx7="http://schemas.microsoft.com/office/drawing/2016/5/13/chartex" xmlns:cx8="http://schemas.microsoft.com/office/drawing/2016/5/14/chartex" xmlns:mc="http://schemas.openxmlformats.org/markup-compatibility/2006" xmlns:aink="http://schemas.microsoft.com/office/drawing/2016/ink" xmlns:am3d="http://schemas.microsoft.com/office/drawing/2017/model3d" xmlns:o="urn:schemas-microsoft-com:office:office" xmlns:r="http://schemas.openxmlformats.org/officeDocument/2006/relationships" xmlns:m="http://schemas.openxmlformats.org/officeDocument/2006/math" xmlns:v="urn:schemas-microsoft-com:vml" xmlns:wp14="http://schemas.microsoft.com/office/word/2010/wordprocessingDrawing" xmlns:wp="http://schemas.openxmlformats.org/drawingml/2006/wordprocessingDrawing" xmlns:w10="urn:schemas-microsoft-com:office:word" xmlns:w="http://schemas.openxmlformats.org/wordprocessingml/2006/main" xmlns:w14="http://schemas.microsoft.com/office/word/2010/wordml" xmlns:w15="http://schemas.microsoft.com/office/word/2012/wordml" xmlns:w16cex="http://schemas.microsoft.com/office/word/2018/wordml/cex" xmlns:w16cid="http://schemas.microsoft.com/office/word/2016/wordml/cid" xmlns:w16="http://schemas.microsoft.com/office/word/2018/wordml" xmlns:w16sdtdh="http://schemas.microsoft.com/office/word/2020/wordml/sdtdatahash" xmlns:w16se="http://schemas.microsoft.com/office/word/2015/wordml/symex" xmlns:wpg="http://schemas.microsoft.com/office/word/2010/wordprocessingGroup" xmlns:wpi="http://schemas.microsoft.com/office/word/2010/wordprocessingInk" xmlns:wne="http://schemas.microsoft.com/office/word/2006/wordml" xmlns:wps="http://schemas.microsoft.com/office/word/2010/wordprocessingShape" mc:Ignorable="w14 w15 w16se w16cid w16 w16cex w16sdtdh wp14">
   <w:p>
     <w:pPr>
-      <w:pStyle w:val="Koptekst"/>
+      <w:pStyle w:val="Header"/>
     </w:pPr>
   </w:p>
 </w:hdr>
@@ -3601,12 +3742,12 @@
 <w:hdr xmlns:wpc="http://schemas.microsoft.com/office/word/2010/wordprocessingCanvas" xmlns:cx="http://schemas.microsoft.com/office/drawing/2014/chartex" xmlns:cx1="http://schemas.microsoft.com/office/drawing/2015/9/8/chartex" xmlns:cx2="http://schemas.microsoft.com/office/drawing/2015/10/21/chartex" xmlns:cx3="http://schemas.microsoft.com/office/drawing/2016/5/9/chartex" xmlns:cx4="http://schemas.microsoft.com/office/drawing/2016/5/10/chartex" xmlns:cx5="http://schemas.microsoft.com/office/drawing/2016/5/11/chartex" xmlns:cx6="http://schemas.microsoft.com/office/drawing/2016/5/12/chartex" xmlns:cx7="http://schemas.microsoft.com/office/drawing/2016/5/13/chartex" xmlns:cx8="http://schemas.microsoft.com/office/drawing/2016/5/14/chartex" xmlns:mc="http://schemas.openxmlformats.org/markup-compatibility/2006" xmlns:aink="http://schemas.microsoft.com/office/drawing/2016/ink" xmlns:am3d="http://schemas.microsoft.com/office/drawing/2017/model3d" xmlns:o="urn:schemas-microsoft-com:office:office" xmlns:r="http://schemas.openxmlformats.org/officeDocument/2006/relationships" xmlns:m="http://schemas.openxmlformats.org/officeDocument/2006/math" xmlns:v="urn:schemas-microsoft-com:vml" xmlns:wp14="http://schemas.microsoft.com/office/word/2010/wordprocessingDrawing" xmlns:wp="http://schemas.openxmlformats.org/drawingml/2006/wordprocessingDrawing" xmlns:w10="urn:schemas-microsoft-com:office:word" xmlns:w="http://schemas.openxmlformats.org/wordprocessingml/2006/main" xmlns:w14="http://schemas.microsoft.com/office/word/2010/wordml" xmlns:w15="http://schemas.microsoft.com/office/word/2012/wordml" xmlns:w16cex="http://schemas.microsoft.com/office/word/2018/wordml/cex" xmlns:w16cid="http://schemas.microsoft.com/office/word/2016/wordml/cid" xmlns:w16="http://schemas.microsoft.com/office/word/2018/wordml" xmlns:w16sdtdh="http://schemas.microsoft.com/office/word/2020/wordml/sdtdatahash" xmlns:w16se="http://schemas.microsoft.com/office/word/2015/wordml/symex" xmlns:wpg="http://schemas.microsoft.com/office/word/2010/wordprocessingGroup" xmlns:wpi="http://schemas.microsoft.com/office/word/2010/wordprocessingInk" xmlns:wne="http://schemas.microsoft.com/office/word/2006/wordml" xmlns:wps="http://schemas.microsoft.com/office/word/2010/wordprocessingShape" mc:Ignorable="w14 w15 w16se w16cid w16 w16cex w16sdtdh wp14">
   <w:p>
     <w:pPr>
-      <w:pStyle w:val="Koptekst"/>
+      <w:pStyle w:val="Header"/>
     </w:pPr>
   </w:p>
   <w:p>
     <w:pPr>
-      <w:pStyle w:val="Koptekst"/>
+      <w:pStyle w:val="Header"/>
       <w:jc w:val="right"/>
     </w:pPr>
   </w:p>
@@ -3617,7 +3758,7 @@
 <w:hdr xmlns:wpc="http://schemas.microsoft.com/office/word/2010/wordprocessingCanvas" xmlns:cx="http://schemas.microsoft.com/office/drawing/2014/chartex" xmlns:cx1="http://schemas.microsoft.com/office/drawing/2015/9/8/chartex" xmlns:cx2="http://schemas.microsoft.com/office/drawing/2015/10/21/chartex" xmlns:cx3="http://schemas.microsoft.com/office/drawing/2016/5/9/chartex" xmlns:cx4="http://schemas.microsoft.com/office/drawing/2016/5/10/chartex" xmlns:cx5="http://schemas.microsoft.com/office/drawing/2016/5/11/chartex" xmlns:cx6="http://schemas.microsoft.com/office/drawing/2016/5/12/chartex" xmlns:cx7="http://schemas.microsoft.com/office/drawing/2016/5/13/chartex" xmlns:cx8="http://schemas.microsoft.com/office/drawing/2016/5/14/chartex" xmlns:mc="http://schemas.openxmlformats.org/markup-compatibility/2006" xmlns:aink="http://schemas.microsoft.com/office/drawing/2016/ink" xmlns:am3d="http://schemas.microsoft.com/office/drawing/2017/model3d" xmlns:o="urn:schemas-microsoft-com:office:office" xmlns:r="http://schemas.openxmlformats.org/officeDocument/2006/relationships" xmlns:m="http://schemas.openxmlformats.org/officeDocument/2006/math" xmlns:v="urn:schemas-microsoft-com:vml" xmlns:wp14="http://schemas.microsoft.com/office/word/2010/wordprocessingDrawing" xmlns:wp="http://schemas.openxmlformats.org/drawingml/2006/wordprocessingDrawing" xmlns:w10="urn:schemas-microsoft-com:office:word" xmlns:w="http://schemas.openxmlformats.org/wordprocessingml/2006/main" xmlns:w14="http://schemas.microsoft.com/office/word/2010/wordml" xmlns:w15="http://schemas.microsoft.com/office/word/2012/wordml" xmlns:w16cex="http://schemas.microsoft.com/office/word/2018/wordml/cex" xmlns:w16cid="http://schemas.microsoft.com/office/word/2016/wordml/cid" xmlns:w16="http://schemas.microsoft.com/office/word/2018/wordml" xmlns:w16sdtdh="http://schemas.microsoft.com/office/word/2020/wordml/sdtdatahash" xmlns:w16se="http://schemas.microsoft.com/office/word/2015/wordml/symex" xmlns:wpg="http://schemas.microsoft.com/office/word/2010/wordprocessingGroup" xmlns:wpi="http://schemas.microsoft.com/office/word/2010/wordprocessingInk" xmlns:wne="http://schemas.microsoft.com/office/word/2006/wordml" xmlns:wps="http://schemas.microsoft.com/office/word/2010/wordprocessingShape" mc:Ignorable="w14 w15 w16se w16cid w16 w16cex w16sdtdh wp14">
   <w:p>
     <w:pPr>
-      <w:pStyle w:val="Koptekst"/>
+      <w:pStyle w:val="Header"/>
     </w:pPr>
   </w:p>
 </w:hdr>
@@ -4899,16 +5040,16 @@
     <w:lsdException w:name="Unresolved Mention" w:semiHidden="1" w:unhideWhenUsed="1"/>
     <w:lsdException w:name="Smart Link" w:semiHidden="1" w:unhideWhenUsed="1"/>
   </w:latentStyles>
-  <w:style w:type="paragraph" w:default="1" w:styleId="Standaard">
+  <w:style w:type="paragraph" w:default="1" w:styleId="Normal">
     <w:name w:val="Normal"/>
     <w:qFormat/>
     <w:rsid w:val="00161F77"/>
   </w:style>
-  <w:style w:type="paragraph" w:styleId="Kop1">
+  <w:style w:type="paragraph" w:styleId="Heading1">
     <w:name w:val="heading 1"/>
-    <w:basedOn w:val="Standaard"/>
-    <w:next w:val="Standaard"/>
-    <w:link w:val="Kop1Char"/>
+    <w:basedOn w:val="Normal"/>
+    <w:next w:val="Normal"/>
+    <w:link w:val="Heading1Char"/>
     <w:uiPriority w:val="9"/>
     <w:qFormat/>
     <w:rsid w:val="004A3A9B"/>
@@ -4925,11 +5066,11 @@
       <w:szCs w:val="32"/>
     </w:rPr>
   </w:style>
-  <w:style w:type="paragraph" w:styleId="Kop2">
+  <w:style w:type="paragraph" w:styleId="Heading2">
     <w:name w:val="heading 2"/>
-    <w:basedOn w:val="Standaard"/>
-    <w:next w:val="Standaard"/>
-    <w:link w:val="Kop2Char"/>
+    <w:basedOn w:val="Normal"/>
+    <w:next w:val="Normal"/>
+    <w:link w:val="Heading2Char"/>
     <w:uiPriority w:val="9"/>
     <w:unhideWhenUsed/>
     <w:qFormat/>
@@ -4947,13 +5088,13 @@
       <w:szCs w:val="26"/>
     </w:rPr>
   </w:style>
-  <w:style w:type="character" w:default="1" w:styleId="Standaardalinea-lettertype">
+  <w:style w:type="character" w:default="1" w:styleId="DefaultParagraphFont">
     <w:name w:val="Default Paragraph Font"/>
     <w:uiPriority w:val="1"/>
     <w:semiHidden/>
     <w:unhideWhenUsed/>
   </w:style>
-  <w:style w:type="table" w:default="1" w:styleId="Standaardtabel">
+  <w:style w:type="table" w:default="1" w:styleId="TableNormal">
     <w:name w:val="Normal Table"/>
     <w:uiPriority w:val="99"/>
     <w:semiHidden/>
@@ -4968,7 +5109,7 @@
       </w:tblCellMar>
     </w:tblPr>
   </w:style>
-  <w:style w:type="numbering" w:default="1" w:styleId="Geenlijst">
+  <w:style w:type="numbering" w:default="1" w:styleId="NoList">
     <w:name w:val="No List"/>
     <w:uiPriority w:val="99"/>
     <w:semiHidden/>
@@ -4976,7 +5117,7 @@
   </w:style>
   <w:style w:type="character" w:styleId="Hyperlink">
     <w:name w:val="Hyperlink"/>
-    <w:basedOn w:val="Standaardalinea-lettertype"/>
+    <w:basedOn w:val="DefaultParagraphFont"/>
     <w:uiPriority w:val="99"/>
     <w:unhideWhenUsed/>
     <w:rsid w:val="004A3A9B"/>
@@ -4985,9 +5126,9 @@
       <w:u w:val="single"/>
     </w:rPr>
   </w:style>
-  <w:style w:type="character" w:styleId="Onopgelostemelding">
+  <w:style w:type="character" w:styleId="UnresolvedMention">
     <w:name w:val="Unresolved Mention"/>
-    <w:basedOn w:val="Standaardalinea-lettertype"/>
+    <w:basedOn w:val="DefaultParagraphFont"/>
     <w:uiPriority w:val="99"/>
     <w:semiHidden/>
     <w:unhideWhenUsed/>
@@ -4997,10 +5138,10 @@
       <w:shd w:val="clear" w:color="auto" w:fill="E1DFDD"/>
     </w:rPr>
   </w:style>
-  <w:style w:type="paragraph" w:styleId="Koptekst">
+  <w:style w:type="paragraph" w:styleId="Header">
     <w:name w:val="header"/>
-    <w:basedOn w:val="Standaard"/>
-    <w:link w:val="KoptekstChar"/>
+    <w:basedOn w:val="Normal"/>
+    <w:link w:val="HeaderChar"/>
     <w:uiPriority w:val="99"/>
     <w:unhideWhenUsed/>
     <w:rsid w:val="004A3A9B"/>
@@ -5012,17 +5153,17 @@
       <w:spacing w:after="0" w:line="240" w:lineRule="auto"/>
     </w:pPr>
   </w:style>
-  <w:style w:type="character" w:customStyle="1" w:styleId="KoptekstChar">
-    <w:name w:val="Koptekst Char"/>
-    <w:basedOn w:val="Standaardalinea-lettertype"/>
-    <w:link w:val="Koptekst"/>
+  <w:style w:type="character" w:customStyle="1" w:styleId="HeaderChar">
+    <w:name w:val="Header Char"/>
+    <w:basedOn w:val="DefaultParagraphFont"/>
+    <w:link w:val="Header"/>
     <w:uiPriority w:val="99"/>
     <w:rsid w:val="004A3A9B"/>
   </w:style>
-  <w:style w:type="paragraph" w:styleId="Voettekst">
+  <w:style w:type="paragraph" w:styleId="Footer">
     <w:name w:val="footer"/>
-    <w:basedOn w:val="Standaard"/>
-    <w:link w:val="VoettekstChar"/>
+    <w:basedOn w:val="Normal"/>
+    <w:link w:val="FooterChar"/>
     <w:uiPriority w:val="99"/>
     <w:unhideWhenUsed/>
     <w:rsid w:val="004A3A9B"/>
@@ -5034,17 +5175,17 @@
       <w:spacing w:after="0" w:line="240" w:lineRule="auto"/>
     </w:pPr>
   </w:style>
-  <w:style w:type="character" w:customStyle="1" w:styleId="VoettekstChar">
-    <w:name w:val="Voettekst Char"/>
-    <w:basedOn w:val="Standaardalinea-lettertype"/>
-    <w:link w:val="Voettekst"/>
+  <w:style w:type="character" w:customStyle="1" w:styleId="FooterChar">
+    <w:name w:val="Footer Char"/>
+    <w:basedOn w:val="DefaultParagraphFont"/>
+    <w:link w:val="Footer"/>
     <w:uiPriority w:val="99"/>
     <w:rsid w:val="004A3A9B"/>
   </w:style>
-  <w:style w:type="character" w:customStyle="1" w:styleId="Kop1Char">
-    <w:name w:val="Kop 1 Char"/>
-    <w:basedOn w:val="Standaardalinea-lettertype"/>
-    <w:link w:val="Kop1"/>
+  <w:style w:type="character" w:customStyle="1" w:styleId="Heading1Char">
+    <w:name w:val="Heading 1 Char"/>
+    <w:basedOn w:val="DefaultParagraphFont"/>
+    <w:link w:val="Heading1"/>
     <w:uiPriority w:val="9"/>
     <w:rsid w:val="004A3A9B"/>
     <w:rPr>
@@ -5054,10 +5195,10 @@
       <w:szCs w:val="32"/>
     </w:rPr>
   </w:style>
-  <w:style w:type="paragraph" w:styleId="Kopvaninhoudsopgave">
+  <w:style w:type="paragraph" w:styleId="TOCHeading">
     <w:name w:val="TOC Heading"/>
-    <w:basedOn w:val="Kop1"/>
-    <w:next w:val="Standaard"/>
+    <w:basedOn w:val="Heading1"/>
+    <w:next w:val="Normal"/>
     <w:uiPriority w:val="39"/>
     <w:unhideWhenUsed/>
     <w:qFormat/>
@@ -5069,11 +5210,11 @@
       <w:lang w:eastAsia="nl-NL"/>
     </w:rPr>
   </w:style>
-  <w:style w:type="paragraph" w:styleId="Titel">
+  <w:style w:type="paragraph" w:styleId="Title">
     <w:name w:val="Title"/>
-    <w:basedOn w:val="Standaard"/>
-    <w:next w:val="Standaard"/>
-    <w:link w:val="TitelChar"/>
+    <w:basedOn w:val="Normal"/>
+    <w:next w:val="Normal"/>
+    <w:link w:val="TitleChar"/>
     <w:uiPriority w:val="10"/>
     <w:qFormat/>
     <w:rsid w:val="00D61217"/>
@@ -5089,10 +5230,10 @@
       <w:szCs w:val="56"/>
     </w:rPr>
   </w:style>
-  <w:style w:type="character" w:customStyle="1" w:styleId="TitelChar">
-    <w:name w:val="Titel Char"/>
-    <w:basedOn w:val="Standaardalinea-lettertype"/>
-    <w:link w:val="Titel"/>
+  <w:style w:type="character" w:customStyle="1" w:styleId="TitleChar">
+    <w:name w:val="Title Char"/>
+    <w:basedOn w:val="DefaultParagraphFont"/>
+    <w:link w:val="Title"/>
     <w:uiPriority w:val="10"/>
     <w:rsid w:val="00D61217"/>
     <w:rPr>
@@ -5103,10 +5244,10 @@
       <w:szCs w:val="56"/>
     </w:rPr>
   </w:style>
-  <w:style w:type="paragraph" w:styleId="Inhopg1">
+  <w:style w:type="paragraph" w:styleId="TOC1">
     <w:name w:val="toc 1"/>
-    <w:basedOn w:val="Standaard"/>
-    <w:next w:val="Standaard"/>
+    <w:basedOn w:val="Normal"/>
+    <w:next w:val="Normal"/>
     <w:autoRedefine/>
     <w:uiPriority w:val="39"/>
     <w:unhideWhenUsed/>
@@ -5115,10 +5256,10 @@
       <w:spacing w:after="100"/>
     </w:pPr>
   </w:style>
-  <w:style w:type="character" w:customStyle="1" w:styleId="Kop2Char">
-    <w:name w:val="Kop 2 Char"/>
-    <w:basedOn w:val="Standaardalinea-lettertype"/>
-    <w:link w:val="Kop2"/>
+  <w:style w:type="character" w:customStyle="1" w:styleId="Heading2Char">
+    <w:name w:val="Heading 2 Char"/>
+    <w:basedOn w:val="DefaultParagraphFont"/>
+    <w:link w:val="Heading2"/>
     <w:uiPriority w:val="9"/>
     <w:rsid w:val="006C4A38"/>
     <w:rPr>
@@ -5128,10 +5269,10 @@
       <w:szCs w:val="26"/>
     </w:rPr>
   </w:style>
-  <w:style w:type="paragraph" w:styleId="Inhopg2">
+  <w:style w:type="paragraph" w:styleId="TOC2">
     <w:name w:val="toc 2"/>
-    <w:basedOn w:val="Standaard"/>
-    <w:next w:val="Standaard"/>
+    <w:basedOn w:val="Normal"/>
+    <w:next w:val="Normal"/>
     <w:autoRedefine/>
     <w:uiPriority w:val="39"/>
     <w:unhideWhenUsed/>
@@ -5143,12 +5284,12 @@
   </w:style>
   <w:style w:type="character" w:customStyle="1" w:styleId="normaltextrun">
     <w:name w:val="normaltextrun"/>
-    <w:basedOn w:val="Standaardalinea-lettertype"/>
+    <w:basedOn w:val="DefaultParagraphFont"/>
     <w:rsid w:val="00DF7531"/>
   </w:style>
-  <w:style w:type="paragraph" w:styleId="Lijstalinea">
+  <w:style w:type="paragraph" w:styleId="ListParagraph">
     <w:name w:val="List Paragraph"/>
-    <w:basedOn w:val="Standaard"/>
+    <w:basedOn w:val="Normal"/>
     <w:uiPriority w:val="34"/>
     <w:qFormat/>
     <w:rsid w:val="0033134F"/>
@@ -5157,9 +5298,9 @@
       <w:contextualSpacing/>
     </w:pPr>
   </w:style>
-  <w:style w:type="table" w:styleId="Tabelraster">
+  <w:style w:type="table" w:styleId="TableGrid">
     <w:name w:val="Table Grid"/>
-    <w:basedOn w:val="Standaardtabel"/>
+    <w:basedOn w:val="TableNormal"/>
     <w:uiPriority w:val="39"/>
     <w:rsid w:val="00073786"/>
     <w:pPr>

</xml_diff>